<commit_message>
handling several caption variants, detect "hinweis" by style-attr
</commit_message>
<xml_diff>
--- a/Products/zms/conf/metacmd_manager/manage_export_pydocx/neon.docx
+++ b/Products/zms/conf/metacmd_manager/manage_export_pydocx/neon.docx
@@ -12,6 +12,17 @@
       <w:r>
         <w:rPr/>
         <w:t>NEON</w:t>
+      </w:r>
+    </w:p>
+    <w:p>
+      <w:pPr>
+        <w:pStyle w:val="Normal"/>
+        <w:spacing w:before="120" w:after="120"/>
+        <w:rPr/>
+      </w:pPr>
+      <w:r>
+        <w:rPr/>
+        <w:t>Standard</w:t>
       </w:r>
     </w:p>
     <w:sectPr>
@@ -123,7 +134,7 @@
     </w:r>
     <w:r>
       <w:rPr/>
-      <w:t>2024-07-27</w:t>
+      <w:t>2024-07-28</w:t>
     </w:r>
     <w:r>
       <w:rPr/>
@@ -208,7 +219,7 @@
     </w:r>
     <w:r>
       <w:rPr/>
-      <w:t>2024-07-27</w:t>
+      <w:t>2024-07-28</w:t>
     </w:r>
     <w:r>
       <w:rPr/>
@@ -1593,8 +1604,9 @@
     <w:qFormat/>
     <w:rsid w:val="00fc693f"/>
     <w:pPr>
+      <w:keepNext w:val="false"/>
       <w:widowControl/>
-      <w:suppressAutoHyphens w:val="true"/>
+      <w:suppressAutoHyphens w:val="false"/>
       <w:bidi w:val="0"/>
       <w:spacing w:lineRule="auto" w:line="324" w:before="120" w:after="120"/>
       <w:jc w:val="start"/>
@@ -2246,16 +2258,21 @@
   <w:style w:type="paragraph" w:styleId="Caption">
     <w:name w:val="Caption"/>
     <w:basedOn w:val="Normal"/>
+    <w:next w:val="Normal"/>
     <w:qFormat/>
     <w:pPr>
+      <w:keepLines/>
       <w:suppressLineNumbers/>
-      <w:spacing w:before="120" w:after="120"/>
+      <w:suppressAutoHyphens w:val="false"/>
+      <w:spacing w:before="119" w:after="482"/>
     </w:pPr>
     <w:rPr>
       <w:rFonts w:cs="Arial Unicode MS"/>
+      <w:b/>
       <w:i/>
       <w:iCs/>
-      <w:sz w:val="24"/>
+      <w:color w:val="017D87"/>
+      <w:sz w:val="16"/>
       <w:szCs w:val="24"/>
     </w:rPr>
   </w:style>
@@ -2286,7 +2303,7 @@
     <w:rsid w:val="00e618bf"/>
     <w:pPr>
       <w:tabs>
-        <w:tab w:val="clear" w:pos="11340"/>
+        <w:tab w:val="clear" w:pos="643"/>
         <w:tab w:val="center" w:pos="4680" w:leader="none"/>
         <w:tab w:val="right" w:pos="9360" w:leader="none"/>
       </w:tabs>
@@ -2306,7 +2323,7 @@
     <w:rsid w:val="00e618bf"/>
     <w:pPr>
       <w:tabs>
-        <w:tab w:val="clear" w:pos="11340"/>
+        <w:tab w:val="clear" w:pos="643"/>
         <w:tab w:val="right" w:pos="9354" w:leader="none"/>
       </w:tabs>
       <w:spacing w:lineRule="auto" w:line="240" w:before="120" w:after="0"/>
@@ -2596,7 +2613,7 @@
     <w:pPr>
       <w:widowControl/>
       <w:tabs>
-        <w:tab w:val="clear" w:pos="11340"/>
+        <w:tab w:val="clear" w:pos="643"/>
         <w:tab w:val="left" w:pos="576" w:leader="none"/>
         <w:tab w:val="left" w:pos="1152" w:leader="none"/>
         <w:tab w:val="left" w:pos="1728" w:leader="none"/>
@@ -2634,29 +2651,6 @@
       <w:color w:themeColor="text1" w:val="000000"/>
     </w:rPr>
   </w:style>
-  <w:style w:type="paragraph" w:styleId="Caption1">
-    <w:name w:val="caption1"/>
-    <w:basedOn w:val="Normal"/>
-    <w:next w:val="Normal"/>
-    <w:uiPriority w:val="35"/>
-    <w:semiHidden/>
-    <w:unhideWhenUsed/>
-    <w:qFormat/>
-    <w:rsid w:val="00fc693f"/>
-    <w:pPr>
-      <w:keepNext w:val="true"/>
-      <w:spacing w:lineRule="auto" w:line="240" w:before="120" w:after="480"/>
-    </w:pPr>
-    <w:rPr>
-      <w:rFonts w:ascii="Arial" w:hAnsi="Arial"/>
-      <w:b/>
-      <w:bCs/>
-      <w:i/>
-      <w:color w:val="017D87"/>
-      <w:sz w:val="16"/>
-      <w:szCs w:val="18"/>
-    </w:rPr>
-  </w:style>
   <w:style w:type="paragraph" w:styleId="IntenseQuote">
     <w:name w:val="Intense Quote"/>
     <w:basedOn w:val="Normal"/>
@@ -2791,25 +2785,21 @@
     <w:qFormat/>
     <w:pPr>
       <w:widowControl/>
-      <w:pBdr>
-        <w:top w:val="single" w:sz="4" w:space="5" w:color="FFF5CE"/>
-        <w:left w:val="single" w:sz="4" w:space="5" w:color="FFF5CE"/>
-        <w:bottom w:val="single" w:sz="4" w:space="5" w:color="FFF5CE"/>
-        <w:right w:val="single" w:sz="4" w:space="5" w:color="FFF5CE"/>
-      </w:pBdr>
+      <w:pBdr/>
       <w:shd w:val="clear" w:color="auto" w:fill="FFF5CE"/>
       <w:suppressAutoHyphens w:val="true"/>
       <w:bidi w:val="0"/>
       <w:spacing w:lineRule="auto" w:line="360" w:before="240" w:after="240"/>
+      <w:ind w:start="113" w:end="113"/>
       <w:jc w:val="start"/>
     </w:pPr>
     <w:rPr>
       <w:rFonts w:ascii="Arial" w:hAnsi="Arial" w:eastAsia="" w:cs="" w:cstheme="minorBidi" w:eastAsiaTheme="minorEastAsia"/>
-      <w:color w:val="auto"/>
+      <w:color w:val="BF0041"/>
       <w:kern w:val="0"/>
       <w:sz w:val="16"/>
       <w:szCs w:val="22"/>
-      <w:lang w:val="en-US" w:eastAsia="en-US" w:bidi="ar-SA"/>
+      <w:lang w:val="de-DE" w:eastAsia="en-US" w:bidi="ar-SA"/>
     </w:rPr>
   </w:style>
   <w:style w:type="paragraph" w:styleId="Emphasis1" w:customStyle="1">
@@ -2851,7 +2841,7 @@
         <w:numId w:val="7"/>
       </w:numPr>
       <w:tabs>
-        <w:tab w:val="clear" w:pos="11340"/>
+        <w:tab w:val="clear" w:pos="643"/>
       </w:tabs>
       <w:bidi w:val="0"/>
       <w:spacing w:lineRule="auto" w:line="276" w:before="227" w:after="227"/>
@@ -2876,7 +2866,7 @@
         <w:numId w:val="8"/>
       </w:numPr>
       <w:tabs>
-        <w:tab w:val="clear" w:pos="11340"/>
+        <w:tab w:val="clear" w:pos="643"/>
         <w:tab w:val="left" w:pos="0" w:leader="none"/>
       </w:tabs>
     </w:pPr>
@@ -2891,6 +2881,40 @@
       <w:b/>
       <w:color w:val="3465A4"/>
     </w:rPr>
+  </w:style>
+  <w:style w:type="paragraph" w:styleId="BodyTextFirstIndent">
+    <w:name w:val="Body Text First Indent"/>
+    <w:basedOn w:val="BodyText"/>
+    <w:pPr>
+      <w:ind w:firstLine="283" w:start="0"/>
+    </w:pPr>
+    <w:rPr/>
+  </w:style>
+  <w:style w:type="paragraph" w:styleId="Caption1">
+    <w:name w:val="caption1"/>
+    <w:basedOn w:val="Caption"/>
+    <w:next w:val="Normal"/>
+    <w:qFormat/>
+    <w:pPr/>
+    <w:rPr/>
+  </w:style>
+  <w:style w:type="paragraph" w:styleId="Hinweis">
+    <w:name w:val="Hinweis"/>
+    <w:basedOn w:val="Normal"/>
+    <w:next w:val="Normal"/>
+    <w:qFormat/>
+    <w:pPr>
+      <w:pBdr>
+        <w:top w:val="single" w:sz="2" w:space="6" w:color="999999"/>
+        <w:left w:val="single" w:sz="2" w:space="6" w:color="999999"/>
+        <w:bottom w:val="single" w:sz="2" w:space="6" w:color="999999"/>
+        <w:right w:val="single" w:sz="2" w:space="6" w:color="999999"/>
+      </w:pBdr>
+      <w:shd w:val="clear" w:fill="DDDDDD"/>
+      <w:spacing w:lineRule="auto" w:line="360" w:before="227" w:after="227"/>
+      <w:ind w:start="113" w:end="113"/>
+    </w:pPr>
+    <w:rPr/>
   </w:style>
   <w:style w:type="numbering" w:styleId="NoList" w:default="1">
     <w:name w:val="No List"/>

</xml_diff>

<commit_message>
new function add_tagged_content_as_paragraph, deal with a.href==None, fixed keyboard-style
</commit_message>
<xml_diff>
--- a/Products/zms/conf/metacmd_manager/manage_export_pydocx/neon.docx
+++ b/Products/zms/conf/metacmd_manager/manage_export_pydocx/neon.docx
@@ -134,7 +134,7 @@
     </w:r>
     <w:r>
       <w:rPr/>
-      <w:t>2024-07-28</w:t>
+      <w:t>2024-07-29</w:t>
     </w:r>
     <w:r>
       <w:rPr/>
@@ -219,7 +219,7 @@
     </w:r>
     <w:r>
       <w:rPr/>
-      <w:t>2024-07-28</w:t>
+      <w:t>2024-07-29</w:t>
     </w:r>
     <w:r>
       <w:rPr/>
@@ -2197,9 +2197,9 @@
     <w:rPr>
       <w:rFonts w:ascii="Courier New" w:hAnsi="Courier New"/>
       <w:b/>
-      <w:color w:val="FFFFFF"/>
+      <w:color w:val="EEEEEE"/>
       <w:sz w:val="16"/>
-      <w:bdr w:val="single" w:sz="12" w:space="1" w:color="000000"/>
+      <w:bdr w:val="single" w:sz="20" w:space="0" w:color="000000"/>
       <w:shd w:fill="000000" w:val="clear"/>
     </w:rPr>
   </w:style>
@@ -2785,7 +2785,6 @@
     <w:qFormat/>
     <w:pPr>
       <w:widowControl/>
-      <w:pBdr/>
       <w:shd w:val="clear" w:color="auto" w:fill="FFF5CE"/>
       <w:suppressAutoHyphens w:val="true"/>
       <w:bidi w:val="0"/>

</xml_diff>

<commit_message>
added character style Icon (wingdings-2, 16pt) for font-icons
</commit_message>
<xml_diff>
--- a/Products/zms/conf/metacmd_manager/manage_export_pydocx/neon.docx
+++ b/Products/zms/conf/metacmd_manager/manage_export_pydocx/neon.docx
@@ -402,9 +402,9 @@
       <w:lvlJc w:val="start"/>
       <w:pPr>
         <w:tabs>
-          <w:tab w:val="num" w:pos="720"/>
-        </w:tabs>
-        <w:ind w:start="720" w:hanging="360"/>
+          <w:tab w:val="num" w:pos="360"/>
+        </w:tabs>
+        <w:ind w:start="360" w:hanging="0"/>
       </w:pPr>
       <w:rPr>
         <w:rFonts w:ascii="Symbol" w:hAnsi="Symbol" w:cs="Symbol" w:hint="default"/>
@@ -1064,8 +1064,23 @@
       <w:shd w:fill="DEE6EF" w:val="clear"/>
     </w:rPr>
   </w:style>
+  <w:style w:type="character" w:customStyle="1" w:styleId="Icon">
+    <w:name w:val="Icon"/>
+    <w:basedOn w:val="Absatz-Standardschriftart"/>
+    <w:uiPriority w:val="99"/>
+    <w:qFormat/>
+    <w:rsid w:val="00296393"/>
+    <w:rPr>
+      <w:iCs/>
+      <w:color w:val="000000"/>
+      <w:sz w:val="32"/>
+      <w:rFonts w:eastAsia="Wingdings 2" w:cs="Wingdings 2" w:ascii="Wingdings 2" w:hAnsi="Wingdings 2"/>
+    </w:rPr>
+  </w:style>
   <w:style w:type="paragraph" w:customStyle="1" w:styleId="Description">
     <w:name w:val="Description"/>
+    <w:basedOn w:val="Standard"/>
+    <w:next w:val="Standard"/>
     <w:qFormat/>
     <w:pPr>
       <w:pBdr>

</xml_diff>

<commit_message>
refact numbering  icons and indents
</commit_message>
<xml_diff>
--- a/Products/zms/conf/metacmd_manager/manage_export_pydocx/neon.docx
+++ b/Products/zms/conf/metacmd_manager/manage_export_pydocx/neon.docx
@@ -398,32 +398,28 @@
     <w:lvl w:ilvl="0">
       <w:start w:val="1"/>
       <w:numFmt w:val="bullet"/>
-      <w:lvlText w:val=""/>
+      <w:lvlText w:val="●"/>
       <w:lvlJc w:val="start"/>
       <w:pPr>
         <w:tabs>
           <w:tab w:val="num" w:pos="360"/>
         </w:tabs>
-        <w:ind w:start="360" w:hanging="0"/>
-      </w:pPr>
-      <w:rPr>
-        <w:rFonts w:ascii="Symbol" w:hAnsi="Symbol" w:cs="Symbol" w:hint="default"/>
-      </w:rPr>
+        <w:ind w:start="360" w:hanging="360"/>
+      </w:pPr>
+      <w:rPr/>
     </w:lvl>
     <w:lvl w:ilvl="1">
       <w:start w:val="1"/>
       <w:numFmt w:val="bullet"/>
-      <w:lvlText w:val="◦"/>
-      <w:lvlJc w:val="start"/>
-      <w:pPr>
-        <w:tabs>
-          <w:tab w:val="num" w:pos="1080"/>
-        </w:tabs>
-        <w:ind w:start="1080" w:hanging="360"/>
-      </w:pPr>
-      <w:rPr>
-        <w:rFonts w:ascii="OpenSymbol" w:hAnsi="OpenSymbol" w:cs="OpenSymbol" w:hint="default"/>
-      </w:rPr>
+      <w:lvlText w:val="○"/>
+      <w:lvlJc w:val="start"/>
+      <w:pPr>
+        <w:tabs>
+          <w:tab w:val="num" w:pos="720"/>
+        </w:tabs>
+        <w:ind w:start="720" w:hanging="360"/>
+      </w:pPr>
+      <w:rPr/>
     </w:lvl>
     <w:lvl w:ilvl="2">
       <w:start w:val="1"/>
@@ -432,103 +428,88 @@
       <w:lvlJc w:val="start"/>
       <w:pPr>
         <w:tabs>
-          <w:tab w:val="num" w:pos="1440"/>
-        </w:tabs>
-        <w:ind w:start="1440" w:hanging="360"/>
-      </w:pPr>
-      <w:rPr>
-        <w:rFonts w:ascii="OpenSymbol" w:hAnsi="OpenSymbol" w:cs="OpenSymbol" w:hint="default"/>
-      </w:rPr>
+          <w:tab w:val="num" w:pos="1080"/>
+        </w:tabs>
+        <w:ind w:start="1080" w:hanging="360"/>
+      </w:pPr>
+      <w:rPr/>
     </w:lvl>
     <w:lvl w:ilvl="3">
-      <w:start w:val="1"/>
-      <w:numFmt w:val="bullet"/>
-      <w:lvlText w:val=""/>
-      <w:lvlJc w:val="start"/>
-      <w:pPr>
-        <w:tabs>
-          <w:tab w:val="num" w:pos="1800"/>
-        </w:tabs>
-        <w:ind w:start="1800" w:hanging="360"/>
-      </w:pPr>
-      <w:rPr>
-        <w:rFonts w:ascii="Symbol" w:hAnsi="Symbol" w:cs="Symbol" w:hint="default"/>
-      </w:rPr>
-    </w:lvl>
-    <w:lvl w:ilvl="4">
-      <w:start w:val="1"/>
-      <w:numFmt w:val="bullet"/>
-      <w:lvlText w:val="◦"/>
-      <w:lvlJc w:val="start"/>
-      <w:pPr>
-        <w:tabs>
-          <w:tab w:val="num" w:pos="2160"/>
-        </w:tabs>
-        <w:ind w:start="2160" w:hanging="360"/>
-      </w:pPr>
-      <w:rPr>
-        <w:rFonts w:ascii="OpenSymbol" w:hAnsi="OpenSymbol" w:cs="OpenSymbol" w:hint="default"/>
-      </w:rPr>
-    </w:lvl>
-    <w:lvl w:ilvl="5">
       <w:start w:val="1"/>
       <w:numFmt w:val="bullet"/>
       <w:lvlText w:val="▪"/>
       <w:lvlJc w:val="start"/>
       <w:pPr>
         <w:tabs>
-          <w:tab w:val="num" w:pos="2520"/>
-        </w:tabs>
-        <w:ind w:start="2520" w:hanging="360"/>
-      </w:pPr>
-      <w:rPr>
-        <w:rFonts w:ascii="OpenSymbol" w:hAnsi="OpenSymbol" w:cs="OpenSymbol" w:hint="default"/>
-      </w:rPr>
-    </w:lvl>
-    <w:lvl w:ilvl="6">
-      <w:start w:val="1"/>
-      <w:numFmt w:val="bullet"/>
-      <w:lvlText w:val=""/>
-      <w:lvlJc w:val="start"/>
-      <w:pPr>
-        <w:tabs>
-          <w:tab w:val="num" w:pos="2880"/>
-        </w:tabs>
-        <w:ind w:start="2880" w:hanging="360"/>
-      </w:pPr>
-      <w:rPr>
-        <w:rFonts w:ascii="Symbol" w:hAnsi="Symbol" w:cs="Symbol" w:hint="default"/>
-      </w:rPr>
-    </w:lvl>
-    <w:lvl w:ilvl="7">
-      <w:start w:val="1"/>
-      <w:numFmt w:val="bullet"/>
-      <w:lvlText w:val="◦"/>
-      <w:lvlJc w:val="start"/>
-      <w:pPr>
-        <w:tabs>
-          <w:tab w:val="num" w:pos="3240"/>
-        </w:tabs>
-        <w:ind w:start="3240" w:hanging="360"/>
-      </w:pPr>
-      <w:rPr>
-        <w:rFonts w:ascii="OpenSymbol" w:hAnsi="OpenSymbol" w:cs="OpenSymbol" w:hint="default"/>
-      </w:rPr>
-    </w:lvl>
-    <w:lvl w:ilvl="8">
+          <w:tab w:val="num" w:pos="1440"/>
+        </w:tabs>
+        <w:ind w:start="1440" w:hanging="360"/>
+      </w:pPr>
+      <w:rPr/>
+    </w:lvl>
+    <w:lvl w:ilvl="4">
       <w:start w:val="1"/>
       <w:numFmt w:val="bullet"/>
       <w:lvlText w:val="▪"/>
       <w:lvlJc w:val="start"/>
       <w:pPr>
         <w:tabs>
-          <w:tab w:val="num" w:pos="3600"/>
-        </w:tabs>
-        <w:ind w:start="3600" w:hanging="360"/>
-      </w:pPr>
-      <w:rPr>
-        <w:rFonts w:ascii="OpenSymbol" w:hAnsi="OpenSymbol" w:cs="OpenSymbol" w:hint="default"/>
-      </w:rPr>
+          <w:tab w:val="num" w:pos="1800"/>
+        </w:tabs>
+        <w:ind w:start="1800" w:hanging="360"/>
+      </w:pPr>
+      <w:rPr/>
+    </w:lvl>
+    <w:lvl w:ilvl="5">
+      <w:start w:val="1"/>
+      <w:numFmt w:val="bullet"/>
+      <w:lvlText w:val="▪"/>
+      <w:lvlJc w:val="start"/>
+      <w:pPr>
+        <w:tabs>
+          <w:tab w:val="num" w:pos="2160"/>
+        </w:tabs>
+        <w:ind w:start="2160" w:hanging="360"/>
+      </w:pPr>
+    </w:lvl>
+    <w:lvl w:ilvl="6">
+      <w:start w:val="1"/>
+      <w:numFmt w:val="bullet"/>
+      <w:lvlText w:val="▪"/>
+      <w:lvlJc w:val="start"/>
+      <w:pPr>
+        <w:tabs>
+          <w:tab w:val="num" w:pos="2420"/>
+        </w:tabs>
+        <w:ind w:start="2420" w:hanging="360"/>
+      </w:pPr>
+      <w:rPr/>
+    </w:lvl>
+    <w:lvl w:ilvl="7">
+      <w:start w:val="1"/>
+      <w:numFmt w:val="bullet"/>
+      <w:lvlText w:val="▪"/>
+      <w:lvlJc w:val="start"/>
+      <w:pPr>
+        <w:tabs>
+          <w:tab w:val="num" w:pos="2780"/>
+        </w:tabs>
+        <w:ind w:start="2780" w:hanging="360"/>
+      </w:pPr>
+      <w:rPr/>
+    </w:lvl>
+    <w:lvl w:ilvl="8">
+      <w:start w:val="1"/>
+      <w:numFmt w:val="bullet"/>
+      <w:lvlText w:val="▪"/>
+      <w:lvlJc w:val="start"/>
+      <w:pPr>
+        <w:tabs>
+          <w:tab w:val="num" w:pos="3040"/>
+        </w:tabs>
+        <w:ind w:start="3040" w:hanging="360"/>
+      </w:pPr>
+      <w:rPr/>
     </w:lvl>
   </w:abstractNum>
   <w:abstractNum w:abstractNumId="3">
@@ -539,11 +520,13 @@
       <w:lvlJc w:val="start"/>
       <w:pPr>
         <w:tabs>
-          <w:tab w:val="num" w:pos="720"/>
-        </w:tabs>
-        <w:ind w:start="720" w:hanging="360"/>
-      </w:pPr>
-      <w:rPr/>
+          <w:tab w:val="num" w:pos="360"/>
+        </w:tabs>
+        <w:ind w:start="360" w:hanging="360"/>
+      </w:pPr>
+      <w:rPr>
+        <w:color w:val="017D87"/>
+      </w:rPr>
     </w:lvl>
     <w:lvl w:ilvl="1">
       <w:start w:val="1"/>
@@ -552,9 +535,9 @@
       <w:lvlJc w:val="start"/>
       <w:pPr>
         <w:tabs>
-          <w:tab w:val="num" w:pos="1080"/>
-        </w:tabs>
-        <w:ind w:start="1080" w:hanging="360"/>
+          <w:tab w:val="num" w:pos="720"/>
+        </w:tabs>
+        <w:ind w:start="720" w:hanging="360"/>
       </w:pPr>
       <w:rPr/>
     </w:lvl>
@@ -565,9 +548,9 @@
       <w:lvlJc w:val="start"/>
       <w:pPr>
         <w:tabs>
-          <w:tab w:val="num" w:pos="1440"/>
-        </w:tabs>
-        <w:ind w:start="1440" w:hanging="360"/>
+          <w:tab w:val="num" w:pos="1080"/>
+        </w:tabs>
+        <w:ind w:start="1080" w:hanging="360"/>
       </w:pPr>
       <w:rPr/>
     </w:lvl>
@@ -578,9 +561,9 @@
       <w:lvlJc w:val="start"/>
       <w:pPr>
         <w:tabs>
-          <w:tab w:val="num" w:pos="1800"/>
-        </w:tabs>
-        <w:ind w:start="1800" w:hanging="360"/>
+          <w:tab w:val="num" w:pos="1440"/>
+        </w:tabs>
+        <w:ind w:start="1440" w:hanging="360"/>
       </w:pPr>
       <w:rPr/>
     </w:lvl>
@@ -591,9 +574,9 @@
       <w:lvlJc w:val="start"/>
       <w:pPr>
         <w:tabs>
-          <w:tab w:val="num" w:pos="2160"/>
-        </w:tabs>
-        <w:ind w:start="2160" w:hanging="360"/>
+          <w:tab w:val="num" w:pos="1800"/>
+        </w:tabs>
+        <w:ind w:start="1800" w:hanging="360"/>
       </w:pPr>
       <w:rPr/>
     </w:lvl>
@@ -604,9 +587,9 @@
       <w:lvlJc w:val="start"/>
       <w:pPr>
         <w:tabs>
-          <w:tab w:val="num" w:pos="2520"/>
-        </w:tabs>
-        <w:ind w:start="2520" w:hanging="360"/>
+          <w:tab w:val="num" w:pos="2160"/>
+        </w:tabs>
+        <w:ind w:start="2160" w:hanging="360"/>
       </w:pPr>
       <w:rPr/>
     </w:lvl>
@@ -617,9 +600,9 @@
       <w:lvlJc w:val="start"/>
       <w:pPr>
         <w:tabs>
-          <w:tab w:val="num" w:pos="2880"/>
-        </w:tabs>
-        <w:ind w:start="2880" w:hanging="360"/>
+          <w:tab w:val="num" w:pos="2420"/>
+        </w:tabs>
+        <w:ind w:start="2420" w:hanging="360"/>
       </w:pPr>
       <w:rPr/>
     </w:lvl>
@@ -630,9 +613,9 @@
       <w:lvlJc w:val="start"/>
       <w:pPr>
         <w:tabs>
-          <w:tab w:val="num" w:pos="3240"/>
-        </w:tabs>
-        <w:ind w:start="3240" w:hanging="360"/>
+          <w:tab w:val="num" w:pos="2780"/>
+        </w:tabs>
+        <w:ind w:start="2780" w:hanging="360"/>
       </w:pPr>
       <w:rPr/>
     </w:lvl>
@@ -643,9 +626,9 @@
       <w:lvlJc w:val="start"/>
       <w:pPr>
         <w:tabs>
-          <w:tab w:val="num" w:pos="3600"/>
-        </w:tabs>
-        <w:ind w:start="3600" w:hanging="360"/>
+          <w:tab w:val="num" w:pos="3040"/>
+        </w:tabs>
+        <w:ind w:start="3040" w:hanging="360"/>
       </w:pPr>
       <w:rPr/>
     </w:lvl>
@@ -662,9 +645,9 @@
       <w:lvlJc w:val="left"/>
       <w:pPr>
         <w:tabs>
-          <w:tab w:val="num" w:pos="340"/>
-        </w:tabs>
-        <w:ind w:left="340" w:hanging="340"/>
+          <w:tab w:val="num" w:pos="360"/>
+        </w:tabs>
+        <w:ind w:left="360" w:hanging="360"/>
       </w:pPr>
       <w:rPr>
         <w:rFonts w:ascii="Arial" w:hAnsi="Arial" w:cs="Arial" w:hint="default"/>

</xml_diff>

<commit_message>
removed outlineLvl from non-headline-formats
</commit_message>
<xml_diff>
--- a/Products/zms/conf/metacmd_manager/manage_export_pydocx/neon.docx
+++ b/Products/zms/conf/metacmd_manager/manage_export_pydocx/neon.docx
@@ -685,7 +685,7 @@
         <w:rFonts w:asciiTheme="majorHAnsi" w:eastAsiaTheme="minorEastAsia" w:hAnsiTheme="majorHAnsi" w:cstheme="minorBidi"/>
         <w:sz w:val="18"/>
         <w:szCs w:val="18"/>
-        <w:lang w:val="en-US" w:eastAsia="en-US" w:bidi="ar-SA"/>
+        <w:lang w:val="de-DE" w:eastAsia="en-US" w:bidi="ar-SA"/>
       </w:rPr>
     </w:rPrDefault>
     <w:pPrDefault>
@@ -694,25 +694,25 @@
       </w:pPr>
     </w:pPrDefault>
   </w:docDefaults>
-  <w:latentStyles w:defLockedState="1" w:defUIPriority="99" w:defSemiHidden="0" w:defUnhideWhenUsed="0" w:defQFormat="0" w:count="19">
-    <w:lsdException w:name="Normal" w:locked="0" w:uiPriority="0" w:qFormat="1"/>
-    <w:lsdException w:name="Default Paragraph Font" w:semiHidden="1" w:uiPriority="1" w:unhideWhenUsed="1"/>
-    <w:lsdException w:name="heading 1" w:locked="0" w:uiPriority="9" w:qFormat="1"/>
-    <w:lsdException w:name="heading 2" w:locked="0" w:semiHidden="1" w:uiPriority="9" w:unhideWhenUsed="1" w:qFormat="1"/>
-    <w:lsdException w:name="heading 3" w:locked="0" w:semiHidden="1" w:uiPriority="9" w:unhideWhenUsed="1" w:qFormat="1"/>
-    <w:lsdException w:name="heading 4" w:locked="0" w:semiHidden="1" w:uiPriority="9" w:unhideWhenUsed="1" w:qFormat="1"/>
-    <w:lsdException w:name="heading 5" w:locked="0" w:semiHidden="1" w:uiPriority="9" w:unhideWhenUsed="1" w:qFormat="1"/>
-    <w:lsdException w:name="heading 6" w:locked="0" w:semiHidden="1" w:uiPriority="9" w:unhideWhenUsed="1" w:qFormat="1"/>
-    <w:lsdException w:name="header" w:locked="0" w:semiHidden="1" w:unhideWhenUsed="1"/>
-    <w:lsdException w:name="footer" w:locked="0" w:semiHidden="1" w:unhideWhenUsed="1"/>
-    <w:lsdException w:name="caption" w:locked="0" w:semiHidden="1" w:uiPriority="35" w:unhideWhenUsed="1" w:qFormat="1"/>
-    <w:lsdException w:name="Title" w:locked="0" w:uiPriority="10" w:qFormat="1"/>
-    <w:lsdException w:name="Hyperlink" w:locked="0" w:semiHidden="1" w:unhideWhenUsed="1"/>
-    <w:lsdException w:name="Strong" w:locked="0" w:uiPriority="22" w:qFormat="1"/>
-    <w:lsdException w:name="Emphasis" w:locked="0" w:uiPriority="20" w:qFormat="1"/>
-    <w:lsdException w:name="Normal Table" w:locked="0" w:semiHidden="1" w:unhideWhenUsed="1"/>
-    <w:lsdException w:name="No List" w:locked="0" w:semiHidden="1" w:unhideWhenUsed="1"/>
-    <w:lsdException w:name="Quote" w:locked="0" w:uiPriority="29" w:qFormat="1"/>
+  <w:latentStyles w:defLockedState="1" w:defUIPriority="99" w:defSemiHidden="1" w:defUnhideWhenUsed="1" w:defQFormat="1" w:count="19">
+    <w:lsdException w:name="Normal" w:uiPriority="0"/>
+    <w:lsdException w:name="Default Paragraph Font" w:uiPriority="1"/>
+    <w:lsdException w:name="Title" w:uiPriority="10"/>
+    <w:lsdException w:name="heading 1" w:uiPriority="9"/>
+    <w:lsdException w:name="heading 2" w:uiPriority="9"/>
+    <w:lsdException w:name="heading 3" w:uiPriority="9"/>
+    <w:lsdException w:name="heading 4" w:uiPriority="9"/>
+    <w:lsdException w:name="heading 5" w:uiPriority="9"/>
+    <w:lsdException w:name="heading 6" w:uiPriority="9"/>
+    <w:lsdException w:name="header"/>
+    <w:lsdException w:name="footer"/>
+    <w:lsdException w:name="caption" w:uiPriority="21"/>
+    <w:lsdException w:name="Hyperlink" w:uiPriority="22"/>
+    <w:lsdException w:name="Strong" w:uiPriority="23"/>
+    <w:lsdException w:name="Emphasis" w:uiPriority="24"/>
+    <w:lsdException w:name="Quote" w:uiPriority="25"/>
+    <w:lsdException w:name="Normal Table"/>
+    <w:lsdException w:name="No List"/>
   </w:latentStyles>
   <w:style w:type="character" w:default="1" w:styleId="Absatz-Standardschriftart">
     <w:name w:val="Default Paragraph Font"/>
@@ -724,7 +724,6 @@
     <w:name w:val="Normal"/>
     <w:uiPriority w:val="1"/>
     <w:qFormat/>
-    <w:rsid w:val="00AE0547"/>
     <w:pPr>
       <w:suppressAutoHyphens w:val="0"/>
       <w:spacing w:before="120" w:after="120" w:line="324" w:lineRule="auto"/>
@@ -736,7 +735,6 @@
     <w:next w:val="Standard"/>
     <w:uiPriority w:val="2"/>
     <w:qFormat/>
-    <w:rsid w:val="00FC693F"/>
     <w:pPr>
       <w:pBdr>
         <w:bottom w:val="single" w:sz="2" w:space="9" w:color="017D87"/>
@@ -758,7 +756,6 @@
     <w:next w:val="Standard"/>
     <w:uiPriority w:val="3"/>
     <w:qFormat/>
-    <w:rsid w:val="00AE0547"/>
     <w:pPr>
       <w:keepNext/>
       <w:keepLines/>
@@ -779,7 +776,6 @@
     <w:uiPriority w:val="4"/>
     <w:unhideWhenUsed/>
     <w:qFormat/>
-    <w:rsid w:val="003D04AE"/>
     <w:pPr>
       <w:spacing w:before="480" w:after="0" w:line="288" w:lineRule="auto"/>
       <w:outlineLvl w:val="1"/>
@@ -797,7 +793,6 @@
     <w:uiPriority w:val="5"/>
     <w:unhideWhenUsed/>
     <w:qFormat/>
-    <w:rsid w:val="003D04AE"/>
     <w:pPr>
       <w:spacing w:before="440" w:after="0"/>
       <w:outlineLvl w:val="2"/>
@@ -816,7 +811,6 @@
     <w:uiPriority w:val="6"/>
     <w:unhideWhenUsed/>
     <w:qFormat/>
-    <w:rsid w:val="00FC693F"/>
     <w:pPr>
       <w:spacing w:before="280" w:after="0"/>
       <w:outlineLvl w:val="3"/>
@@ -837,7 +831,6 @@
     <w:uiPriority w:val="7"/>
     <w:unhideWhenUsed/>
     <w:qFormat/>
-    <w:rsid w:val="006D34B4"/>
     <w:pPr>
       <w:spacing w:before="200" w:after="0"/>
       <w:outlineLvl w:val="4"/>
@@ -855,7 +848,6 @@
     <w:uiPriority w:val="8"/>
     <w:unhideWhenUsed/>
     <w:qFormat/>
-    <w:rsid w:val="00FC693F"/>
     <w:pPr>
       <w:keepNext/>
       <w:keepLines/>
@@ -873,7 +865,6 @@
     <w:basedOn w:val="Absatz-Standardschriftart"/>
     <w:uiPriority w:val="20"/>
     <w:qFormat/>
-    <w:rsid w:val="00FC693E"/>
     <w:rPr>
       <w:color w:val="3465A4"/>
       <w:u w:val="single"/>
@@ -884,7 +875,6 @@
     <w:basedOn w:val="Absatz-Standardschriftart"/>
     <w:uiPriority w:val="21"/>
     <w:qFormat/>
-    <w:rsid w:val="00FC693F"/>
     <w:rPr>
       <w:b/>
       <w:bCs/>
@@ -918,7 +908,6 @@
     <w:uiPriority w:val="99"/>
     <w:unhideWhenUsed/>
     <w:locked/>
-    <w:rsid w:val="00AA1D8D"/>
     <w:pPr>
       <w:ind w:left="360" w:hanging="360"/>
       <w:contextualSpacing/>
@@ -934,7 +923,6 @@
     <w:basedOn w:val="Standard"/>
     <w:uiPriority w:val="99"/>
     <w:unhideWhenUsed/>
-    <w:rsid w:val="00E618BF"/>
     <w:pPr>
       <w:tabs>
         <w:tab w:val="center" w:pos="4680"/>
@@ -952,7 +940,6 @@
     <w:basedOn w:val="Standard"/>
     <w:uiPriority w:val="99"/>
     <w:unhideWhenUsed/>
-    <w:rsid w:val="00E618BF"/>
     <w:pPr>
       <w:tabs>
         <w:tab w:val="right" w:pos="9354"/>
@@ -990,7 +977,6 @@
     <w:uiPriority w:val="99"/>
     <w:unhideWhenUsed/>
     <w:qFormat/>
-    <w:rsid w:val="0029639D"/>
     <w:pPr>
       <w:tabs>
         <w:tab w:val="left" w:pos="576"/>
@@ -1016,7 +1002,6 @@
     <w:link w:val="Code"/>
     <w:uiPriority w:val="99"/>
     <w:qFormat/>
-    <w:rsid w:val="00296391"/>
     <w:rPr>
       <w:rFonts w:ascii="Courier" w:hAnsi="Courier"/>
       <w:b/>
@@ -1032,7 +1017,6 @@
     <w:link w:val="QuoteInline"/>
     <w:uiPriority w:val="99"/>
     <w:qFormat/>
-    <w:rsid w:val="00FC693F"/>
     <w:rPr>
       <w:i/>
       <w:iCs/>
@@ -1047,7 +1031,6 @@
     <w:link w:val="Quote"/>
     <w:uiPriority w:val="99"/>
     <w:qFormat/>
-    <w:rsid w:val="00296392"/>
     <w:rPr>
       <w:i w:val="false"/>
       <w:iCs/>
@@ -1060,7 +1043,6 @@
     <w:basedOn w:val="Absatz-Standardschriftart"/>
     <w:uiPriority w:val="99"/>
     <w:qFormat/>
-    <w:rsid w:val="00296393"/>
     <w:rPr>
       <w:iCs/>
       <w:color w:val="000000"/>
@@ -1174,7 +1156,6 @@
       </w:numPr>
       <w:spacing w:before="227" w:after="227" w:line="276" w:lineRule="auto"/>
       <w:ind w:hanging="283"/>
-      <w:outlineLvl w:val="0"/>
     </w:pPr>
   </w:style>
   <w:style w:type="paragraph" w:customStyle="1" w:styleId="HngenderEinzug">
@@ -1182,7 +1163,6 @@
     <w:basedOn w:val="Standard"/>
     <w:qFormat/>
     <w:locked/>
-    <w:rsid w:val="0042280A"/>
     <w:pPr>
       <w:numPr>
         <w:numId w:val="8"/>
@@ -1257,7 +1237,6 @@
     <w:name w:val="Table Grid"/>
     <w:basedOn w:val="NormaleTabelle"/>
     <w:uiPriority w:val="99"/>
-    <w:rsid w:val="00FC693F"/>
     <w:tblPr>
       <w:tblBorders>
         <w:top w:val="single" w:sz="4" w:space="0" w:color="auto"/>

</xml_diff>

<commit_message>
Added more transformation features to pydocx-export (#341)
</commit_message>
<xml_diff>
--- a/Products/zms/conf/metacmd_manager/manage_export_pydocx/neon.docx
+++ b/Products/zms/conf/metacmd_manager/manage_export_pydocx/neon.docx
@@ -698,12 +698,14 @@
     <w:lsdException w:name="Normal" w:uiPriority="0"/>
     <w:lsdException w:name="Default Paragraph Font" w:uiPriority="1"/>
     <w:lsdException w:name="Title" w:uiPriority="10"/>
-    <w:lsdException w:name="heading 1" w:uiPriority="9"/>
-    <w:lsdException w:name="heading 2" w:uiPriority="9"/>
-    <w:lsdException w:name="heading 3" w:uiPriority="9"/>
-    <w:lsdException w:name="heading 4" w:uiPriority="9"/>
-    <w:lsdException w:name="heading 5" w:uiPriority="9"/>
-    <w:lsdException w:name="heading 6" w:uiPriority="9"/>
+    <w:lsdException w:name="heading 1" w:uiPriority="9" w:aliases="Heading_1,Heading1"/>
+    <w:lsdException w:name="heading 2" w:uiPriority="9" w:aliases="Heading_2,Heading2"/>
+    <w:lsdException w:name="heading 3" w:uiPriority="9" w:aliases="heading_3,Heading3"/>
+    <w:lsdException w:name="heading 4" w:uiPriority="9" w:aliases="heading_4,Heading4"/>
+    <w:lsdException w:name="heading 5" w:uiPriority="9" w:aliases="heading_5,Heading5"/>
+    <w:lsdException w:name="heading 6" w:uiPriority="9" w:aliases="heading_6,Heading6"/>
+    <w:lsdException w:name="heading 7" w:uiPriority="9" w:aliases="heading_7,Heading7"/>
+    <w:lsdException w:name="heading 8" w:uiPriority="9" w:aliases="heading_8,Heading8"/>
     <w:lsdException w:name="header"/>
     <w:lsdException w:name="footer"/>
     <w:lsdException w:name="caption" w:uiPriority="21"/>
@@ -777,6 +779,8 @@
     <w:unhideWhenUsed/>
     <w:qFormat/>
     <w:pPr>
+      <w:keepNext/>
+      <w:keepLines/>
       <w:spacing w:before="480" w:after="0" w:line="288" w:lineRule="auto"/>
       <w:outlineLvl w:val="1"/>
     </w:pPr>
@@ -794,6 +798,8 @@
     <w:unhideWhenUsed/>
     <w:qFormat/>
     <w:pPr>
+      <w:keepNext/>
+      <w:keepLines/>
       <w:spacing w:before="440" w:after="0"/>
       <w:outlineLvl w:val="2"/>
     </w:pPr>
@@ -812,6 +818,8 @@
     <w:unhideWhenUsed/>
     <w:qFormat/>
     <w:pPr>
+      <w:keepNext/>
+      <w:keepLines/>
       <w:spacing w:before="280" w:after="0"/>
       <w:outlineLvl w:val="3"/>
     </w:pPr>
@@ -832,11 +840,15 @@
     <w:unhideWhenUsed/>
     <w:qFormat/>
     <w:pPr>
+      <w:keepNext/>
+      <w:keepLines/>
       <w:spacing w:before="200" w:after="0"/>
       <w:outlineLvl w:val="4"/>
     </w:pPr>
     <w:rPr>
-      <w:color w:val="auto"/>
+      <w:bCs w:val="0"/>
+      <w:i/>
+      <w:iCs/>
       <w:sz w:val="18"/>
     </w:rPr>
   </w:style>
@@ -855,9 +867,50 @@
       <w:outlineLvl w:val="5"/>
     </w:pPr>
     <w:rPr>
-      <w:i/>
+      <w:bCs w:val="0"/>
+      <w:u w:val="single"/>
       <w:iCs/>
-      <w:color w:val="243F60" w:themeColor="accent1" w:themeShade="7F"/>
+      <w:sz w:val="18"/>
+    </w:rPr>
+  </w:style>
+  <w:style w:type="paragraph" w:styleId="berschrift7">
+    <w:name w:val="heading 7"/>
+    <w:basedOn w:val="Standard"/>
+    <w:next w:val="Standard"/>
+    <w:link w:val="berschrift7Zchn"/>
+    <w:uiPriority w:val="9"/>
+    <w:unhideWhenUsed/>
+    <w:qFormat/>
+    <w:pPr>
+      <w:keepNext/>
+      <w:keepLines/>
+      <w:spacing w:before="200" w:after="0"/>
+      <w:outlineLvl w:val="5"/>
+    </w:pPr>
+    <w:rPr>
+      <w:bCs w:val="0"/>
+      <w:iCs/>
+      <w:sz w:val="18"/>
+    </w:rPr>
+  </w:style>
+  <w:style w:type="paragraph" w:styleId="berschrift8">
+    <w:name w:val="heading 8"/>
+    <w:basedOn w:val="Standard"/>
+    <w:next w:val="Standard"/>
+    <w:link w:val="berschrift8Zchn"/>
+    <w:uiPriority w:val="10"/>
+    <w:unhideWhenUsed/>
+    <w:qFormat/>
+    <w:pPr>
+      <w:keepNext/>
+      <w:keepLines/>
+      <w:spacing w:before="200" w:after="0"/>
+      <w:outlineLvl w:val="5"/>
+    </w:pPr>
+    <w:rPr>
+      <w:bCs w:val="0"/>
+      <w:iCs/>
+      <w:sz w:val="18"/>
     </w:rPr>
   </w:style>
   <w:style w:type="character" w:styleId="Hyperlink">

</xml_diff>